<commit_message>
Añadidos en el doc.
</commit_message>
<xml_diff>
--- a/ransom/doc/Inteligencia_Artificial.docx
+++ b/ransom/doc/Inteligencia_Artificial.docx
@@ -317,7 +317,12 @@
         <w:pStyle w:val="style18"/>
       </w:pPr>
       <w:r>
-        <w:rPr/>
+        <w:rPr>
+          <w:b w:val="false"/>
+          <w:bCs w:val="false"/>
+          <w:i w:val="false"/>
+          <w:iCs w:val="false"/>
+        </w:rPr>
       </w:r>
     </w:p>
     <w:p>
@@ -503,7 +508,12 @@
         <w:pStyle w:val="style18"/>
       </w:pPr>
       <w:r>
-        <w:rPr/>
+        <w:rPr>
+          <w:b w:val="false"/>
+          <w:bCs w:val="false"/>
+          <w:i w:val="false"/>
+          <w:iCs w:val="false"/>
+        </w:rPr>
       </w:r>
     </w:p>
     <w:p>
@@ -707,7 +717,16 @@
           <w:i w:val="false"/>
           <w:iCs w:val="false"/>
         </w:rPr>
-        <w:t xml:space="preserve"> que son blancos los contamos. Y mediante el uso de un umbral, tenemos nuestro “</w:t>
+        <w:t xml:space="preserve"> que son blancos los contamos. Y </w:t>
+      </w:r>
+      <w:r>
+        <w:rPr>
+          <w:b w:val="false"/>
+          <w:bCs w:val="false"/>
+          <w:i w:val="false"/>
+          <w:iCs w:val="false"/>
+        </w:rPr>
+        <w:t>mediante el uso de un umbral, tenemos nuestro “</w:t>
       </w:r>
       <w:r>
         <w:rPr>
@@ -754,7 +773,12 @@
       <w:bookmarkStart w:id="1" w:name="irc_mi"/>
       <w:bookmarkEnd w:id="1"/>
       <w:r>
-        <w:rPr/>
+        <w:rPr>
+          <w:b w:val="false"/>
+          <w:bCs w:val="false"/>
+          <w:i w:val="false"/>
+          <w:iCs w:val="false"/>
+        </w:rPr>
       </w:r>
     </w:p>
     <w:p>
@@ -827,87 +851,142 @@
         <w:pStyle w:val="style18"/>
       </w:pPr>
       <w:r>
-        <w:rPr/>
-      </w:r>
-    </w:p>
-    <w:p>
-      <w:pPr>
-        <w:pStyle w:val="style18"/>
-      </w:pPr>
-      <w:r>
-        <w:rPr/>
-      </w:r>
-    </w:p>
-    <w:p>
-      <w:pPr>
-        <w:pStyle w:val="style18"/>
-      </w:pPr>
-      <w:r>
-        <w:rPr/>
-      </w:r>
-    </w:p>
-    <w:p>
-      <w:pPr>
-        <w:pStyle w:val="style18"/>
-      </w:pPr>
-      <w:r>
-        <w:rPr/>
-      </w:r>
-    </w:p>
-    <w:p>
-      <w:pPr>
-        <w:pStyle w:val="style18"/>
-      </w:pPr>
-      <w:r>
-        <w:rPr/>
-      </w:r>
-    </w:p>
-    <w:p>
-      <w:pPr>
-        <w:pStyle w:val="style18"/>
-      </w:pPr>
-      <w:r>
-        <w:rPr/>
-      </w:r>
-    </w:p>
-    <w:p>
-      <w:pPr>
-        <w:pStyle w:val="style18"/>
-      </w:pPr>
-      <w:r>
-        <w:rPr/>
-      </w:r>
-    </w:p>
-    <w:p>
-      <w:pPr>
-        <w:pStyle w:val="style18"/>
-      </w:pPr>
-      <w:r>
-        <w:rPr/>
-      </w:r>
-    </w:p>
-    <w:p>
-      <w:pPr>
-        <w:pStyle w:val="style18"/>
-      </w:pPr>
-      <w:r>
-        <w:rPr/>
-      </w:r>
-    </w:p>
-    <w:p>
-      <w:pPr>
-        <w:pStyle w:val="style18"/>
-      </w:pPr>
-      <w:r>
-        <w:rPr/>
-      </w:r>
-    </w:p>
-    <w:p>
-      <w:pPr>
-        <w:pStyle w:val="style18"/>
-      </w:pPr>
-      <w:r>
-        <w:rPr/>
+        <w:rPr>
+          <w:b w:val="false"/>
+          <w:bCs w:val="false"/>
+          <w:i w:val="false"/>
+          <w:iCs w:val="false"/>
+        </w:rPr>
+      </w:r>
+    </w:p>
+    <w:p>
+      <w:pPr>
+        <w:pStyle w:val="style18"/>
+      </w:pPr>
+      <w:r>
+        <w:rPr>
+          <w:b w:val="false"/>
+          <w:bCs w:val="false"/>
+          <w:i w:val="false"/>
+          <w:iCs w:val="false"/>
+        </w:rPr>
+      </w:r>
+    </w:p>
+    <w:p>
+      <w:pPr>
+        <w:pStyle w:val="style18"/>
+      </w:pPr>
+      <w:r>
+        <w:rPr>
+          <w:b w:val="false"/>
+          <w:bCs w:val="false"/>
+          <w:i w:val="false"/>
+          <w:iCs w:val="false"/>
+        </w:rPr>
+      </w:r>
+    </w:p>
+    <w:p>
+      <w:pPr>
+        <w:pStyle w:val="style18"/>
+      </w:pPr>
+      <w:r>
+        <w:rPr>
+          <w:b w:val="false"/>
+          <w:bCs w:val="false"/>
+          <w:i w:val="false"/>
+          <w:iCs w:val="false"/>
+        </w:rPr>
+      </w:r>
+    </w:p>
+    <w:p>
+      <w:pPr>
+        <w:pStyle w:val="style18"/>
+      </w:pPr>
+      <w:r>
+        <w:rPr>
+          <w:b w:val="false"/>
+          <w:bCs w:val="false"/>
+          <w:i w:val="false"/>
+          <w:iCs w:val="false"/>
+        </w:rPr>
+      </w:r>
+    </w:p>
+    <w:p>
+      <w:pPr>
+        <w:pStyle w:val="style18"/>
+      </w:pPr>
+      <w:r>
+        <w:rPr>
+          <w:b w:val="false"/>
+          <w:bCs w:val="false"/>
+          <w:i w:val="false"/>
+          <w:iCs w:val="false"/>
+        </w:rPr>
+      </w:r>
+    </w:p>
+    <w:p>
+      <w:pPr>
+        <w:pStyle w:val="style18"/>
+      </w:pPr>
+      <w:r>
+        <w:rPr>
+          <w:b w:val="false"/>
+          <w:bCs w:val="false"/>
+          <w:i w:val="false"/>
+          <w:iCs w:val="false"/>
+        </w:rPr>
+      </w:r>
+    </w:p>
+    <w:p>
+      <w:pPr>
+        <w:pStyle w:val="style18"/>
+      </w:pPr>
+      <w:r>
+        <w:rPr>
+          <w:b w:val="false"/>
+          <w:bCs w:val="false"/>
+          <w:i w:val="false"/>
+          <w:iCs w:val="false"/>
+        </w:rPr>
+      </w:r>
+    </w:p>
+    <w:p>
+      <w:pPr>
+        <w:pStyle w:val="style18"/>
+      </w:pPr>
+      <w:r>
+        <w:rPr>
+          <w:b w:val="false"/>
+          <w:bCs w:val="false"/>
+          <w:i w:val="false"/>
+          <w:iCs w:val="false"/>
+        </w:rPr>
+      </w:r>
+    </w:p>
+    <w:p>
+      <w:pPr>
+        <w:pStyle w:val="style18"/>
+      </w:pPr>
+      <w:r>
+        <w:rPr>
+          <w:b w:val="false"/>
+          <w:bCs w:val="false"/>
+          <w:i w:val="false"/>
+          <w:iCs w:val="false"/>
+        </w:rPr>
+      </w:r>
+    </w:p>
+    <w:p>
+      <w:pPr>
+        <w:pStyle w:val="style18"/>
+      </w:pPr>
+      <w:r>
+        <w:rPr>
+          <w:b w:val="false"/>
+          <w:bCs w:val="false"/>
+          <w:i w:val="false"/>
+          <w:iCs w:val="false"/>
+        </w:rPr>
       </w:r>
     </w:p>
     <w:p>
@@ -958,7 +1037,12 @@
         <w:pStyle w:val="style18"/>
       </w:pPr>
       <w:r>
-        <w:rPr/>
+        <w:rPr>
+          <w:b w:val="false"/>
+          <w:bCs w:val="false"/>
+          <w:i w:val="false"/>
+          <w:iCs w:val="false"/>
+        </w:rPr>
       </w:r>
     </w:p>
     <w:p>
@@ -1147,7 +1231,12 @@
         <w:pStyle w:val="style18"/>
       </w:pPr>
       <w:r>
-        <w:rPr/>
+        <w:rPr>
+          <w:b w:val="false"/>
+          <w:bCs w:val="false"/>
+          <w:i w:val="false"/>
+          <w:iCs w:val="false"/>
+        </w:rPr>
       </w:r>
     </w:p>
     <w:p>
@@ -1273,7 +1362,12 @@
         <w:pStyle w:val="style18"/>
       </w:pPr>
       <w:r>
-        <w:rPr/>
+        <w:rPr>
+          <w:b w:val="false"/>
+          <w:bCs w:val="false"/>
+          <w:i w:val="false"/>
+          <w:iCs w:val="false"/>
+        </w:rPr>
       </w:r>
     </w:p>
     <w:p>
@@ -1349,7 +1443,12 @@
         <w:pStyle w:val="style18"/>
       </w:pPr>
       <w:r>
-        <w:rPr/>
+        <w:rPr>
+          <w:b w:val="false"/>
+          <w:bCs w:val="false"/>
+          <w:i w:val="false"/>
+          <w:iCs w:val="false"/>
+        </w:rPr>
       </w:r>
     </w:p>
     <w:p>
@@ -1471,6 +1570,15 @@
           <w:i/>
           <w:iCs/>
         </w:rPr>
+        <w:t xml:space="preserve">1ª </w:t>
+      </w:r>
+      <w:r>
+        <w:rPr>
+          <w:b/>
+          <w:bCs/>
+          <w:i/>
+          <w:iCs/>
+        </w:rPr>
         <w:t>Nota Adicional</w:t>
       </w:r>
       <w:r>
@@ -1542,7 +1650,12 @@
         <w:pStyle w:val="style18"/>
       </w:pPr>
       <w:r>
-        <w:rPr/>
+        <w:rPr>
+          <w:b w:val="false"/>
+          <w:bCs w:val="false"/>
+          <w:i w:val="false"/>
+          <w:iCs w:val="false"/>
+        </w:rPr>
       </w:r>
     </w:p>
     <w:p>
@@ -1553,10 +1666,86 @@
         <w:rPr>
           <w:b/>
           <w:bCs/>
-          <w:i w:val="false"/>
-          <w:iCs w:val="false"/>
+          <w:i/>
+          <w:iCs/>
+          <w:u w:val="single"/>
+        </w:rPr>
+        <w:t xml:space="preserve">1ª </w:t>
+      </w:r>
+      <w:r>
+        <w:rPr>
+          <w:b/>
+          <w:bCs/>
+          <w:i/>
+          <w:iCs/>
+          <w:u w:val="single"/>
         </w:rPr>
         <w:t>Nota Adicional</w:t>
+      </w:r>
+    </w:p>
+    <w:p>
+      <w:pPr>
+        <w:pStyle w:val="style18"/>
+      </w:pPr>
+      <w:r>
+        <w:rPr>
+          <w:b w:val="false"/>
+          <w:bCs w:val="false"/>
+          <w:i w:val="false"/>
+          <w:iCs w:val="false"/>
+        </w:rPr>
+        <w:t xml:space="preserve">Puede ocurrir que los enemigos en el momento de iniciar la persecución vayan por zonas del escenario que luego, por si solo, no sabría como obrar para volver a su ruta original. Para ésto, se implementó el almacenamiento de puntos de recuperación </w:t>
+      </w:r>
+      <w:r>
+        <w:rPr>
+          <w:b w:val="false"/>
+          <w:bCs w:val="false"/>
+          <w:i w:val="false"/>
+          <w:iCs w:val="false"/>
+        </w:rPr>
+        <w:t>(a modo de “</w:t>
+      </w:r>
+      <w:r>
+        <w:rPr>
+          <w:b w:val="false"/>
+          <w:bCs w:val="false"/>
+          <w:i/>
+          <w:iCs/>
+        </w:rPr>
+        <w:t>migas de pan</w:t>
+      </w:r>
+      <w:r>
+        <w:rPr>
+          <w:b w:val="false"/>
+          <w:bCs w:val="false"/>
+          <w:i w:val="false"/>
+          <w:iCs w:val="false"/>
+        </w:rPr>
+        <w:t>”)</w:t>
+      </w:r>
+      <w:r>
+        <w:rPr>
+          <w:b w:val="false"/>
+          <w:bCs w:val="false"/>
+          <w:i w:val="false"/>
+          <w:iCs w:val="false"/>
+        </w:rPr>
+        <w:t>, los cuales se van almacenando cada poco tiempo y con cada desplazamiento del enemigo por el escenario mientras la persecución persista.</w:t>
+      </w:r>
+    </w:p>
+    <w:p>
+      <w:pPr>
+        <w:pStyle w:val="style18"/>
+      </w:pPr>
+      <w:r>
+        <w:rPr>
+          <w:b/>
+          <w:bCs/>
+          <w:i/>
+          <w:iCs/>
+          <w:u w:val="single"/>
+        </w:rPr>
+        <w:t>2ª Nota adicional</w:t>
       </w:r>
     </w:p>
     <w:p>
@@ -1572,25 +1761,61 @@
           <w:i w:val="false"/>
           <w:iCs w:val="false"/>
         </w:rPr>
-        <w:t xml:space="preserve">Puede ocurrir que los enemigos en el momento de iniciar la persecución vayan por zonas del escenario que luego, por si solo, no sabría como obrar para volver a su ruta original. Para ésto, se implementó el almacenamiento de puntos de recuperación </w:t>
-      </w:r>
-      <w:r>
-        <w:rPr>
-          <w:b w:val="false"/>
-          <w:bCs w:val="false"/>
-          <w:i w:val="false"/>
-          <w:iCs w:val="false"/>
-        </w:rPr>
-        <w:t>(a modo de “migas de pan”)</w:t>
-      </w:r>
-      <w:r>
-        <w:rPr>
-          <w:b w:val="false"/>
-          <w:bCs w:val="false"/>
-          <w:i w:val="false"/>
-          <w:iCs w:val="false"/>
-        </w:rPr>
-        <w:t>, los cuales se van almacenando cada poco tiempo y con cada desplazamiento del enemigo por el escenario mientras la persecución persista.</w:t>
+        <w:t>Hemos aplicado para el instante en el cual nuestro enemigo recibe un disparo un principio de Acción/Reacción, es decir, si nuestro enemigo no nos está viendo y de manera “</w:t>
+      </w:r>
+      <w:r>
+        <w:rPr>
+          <w:b w:val="false"/>
+          <w:bCs w:val="false"/>
+          <w:i/>
+          <w:iCs/>
+        </w:rPr>
+        <w:t>sibilina</w:t>
+      </w:r>
+      <w:r>
+        <w:rPr>
+          <w:b w:val="false"/>
+          <w:bCs w:val="false"/>
+          <w:i w:val="false"/>
+          <w:iCs w:val="false"/>
+        </w:rPr>
+        <w:t xml:space="preserve">” le disparamos por la espalda, éste reaccionará a nuestro disparo girándose e intentando localizarnos, para pasar al estado </w:t>
+      </w:r>
+      <w:r>
+        <w:rPr>
+          <w:b/>
+          <w:bCs/>
+          <w:i/>
+          <w:iCs/>
+        </w:rPr>
+        <w:t>ALERT</w:t>
+      </w:r>
+      <w:r>
+        <w:rPr>
+          <w:b w:val="false"/>
+          <w:bCs w:val="false"/>
+          <w:i w:val="false"/>
+          <w:iCs w:val="false"/>
+        </w:rPr>
+        <w:t xml:space="preserve"> para en el caso de mantenemos en su campo de visión poder pasar al estado </w:t>
+      </w:r>
+      <w:r>
+        <w:rPr>
+          <w:b/>
+          <w:bCs/>
+          <w:i/>
+          <w:iCs/>
+        </w:rPr>
+        <w:t>SHOOTING</w:t>
+      </w:r>
+      <w:r>
+        <w:rPr>
+          <w:b w:val="false"/>
+          <w:bCs w:val="false"/>
+          <w:i w:val="false"/>
+          <w:iCs w:val="false"/>
+        </w:rPr>
+        <w:t xml:space="preserve"> y plantar batalla.</w:t>
       </w:r>
     </w:p>
     <w:sectPr>
@@ -2423,6 +2648,9 @@
       <w:widowControl w:val="false"/>
       <w:tabs/>
       <w:suppressAutoHyphens w:val="true"/>
+      <w:kinsoku w:val="true"/>
+      <w:overflowPunct w:val="true"/>
+      <w:autoSpaceDE w:val="true"/>
     </w:pPr>
     <w:rPr>
       <w:rFonts w:ascii="Times New Roman" w:cs="Lohit Hindi" w:eastAsia="DejaVu Sans" w:hAnsi="Times New Roman"/>
@@ -2564,5 +2792,27 @@
       <w:rFonts w:cs="Lohit Hindi"/>
     </w:rPr>
   </w:style>
+  <w:style w:styleId="style22" w:type="paragraph">
+    <w:name w:val="Encabezado"/>
+    <w:basedOn w:val="style0"/>
+    <w:next w:val="style18"/>
+    <w:pPr>
+      <w:keepNext/>
+      <w:spacing w:after="120" w:before="240"/>
+      <w:contextualSpacing w:val="false"/>
+    </w:pPr>
+    <w:rPr>
+      <w:rFonts w:ascii="Arial" w:cs="Lohit Hindi" w:eastAsia="DejaVu Sans" w:hAnsi="Arial"/>
+      <w:sz w:val="28"/>
+      <w:szCs w:val="28"/>
+    </w:rPr>
+  </w:style>
+  <w:style w:styleId="style23" w:type="paragraph">
+    <w:name w:val="Contenido del marco"/>
+    <w:basedOn w:val="style18"/>
+    <w:next w:val="style23"/>
+    <w:pPr/>
+    <w:rPr/>
+  </w:style>
 </w:styles>
 </file>
</xml_diff>